<commit_message>
updated to pkg ref
</commit_message>
<xml_diff>
--- a/docassemble/UsTxFamilyLaw/data/templates/dwq_business_records_affidavit.docx
+++ b/docassemble/UsTxFamilyLaw/data/templates/dwq_business_records_affidavit.docx
@@ -16,25 +16,23 @@
           <w:b/>
           <w:szCs w:val="24"/>
         </w:rPr>
-        <w:t xml:space="preserve">{{p </w:t>
-      </w:r>
-      <w:proofErr w:type="spellStart"/>
+        <w:t>{{p include_docx_template(‘</w:t>
+      </w:r>
       <w:r>
         <w:rPr>
           <w:rFonts w:cs="Times New Roman"/>
           <w:b/>
           <w:szCs w:val="24"/>
         </w:rPr>
-        <w:t>include_docx_template</w:t>
-      </w:r>
-      <w:proofErr w:type="spellEnd"/>
+        <w:t>docassemble.UsTxFamilyLaw:</w:t>
+      </w:r>
       <w:r>
         <w:rPr>
           <w:rFonts w:cs="Times New Roman"/>
           <w:b/>
           <w:szCs w:val="24"/>
         </w:rPr>
-        <w:t>(‘dwq_case_style.docx’)}}</w:t>
+        <w:t>dwq_case_style.docx’)}}</w:t>
       </w:r>
     </w:p>
     <w:p>
@@ -1863,7 +1861,6 @@
   <w:style w:type="character" w:default="1" w:styleId="DefaultParagraphFont">
     <w:name w:val="Default Paragraph Font"/>
     <w:uiPriority w:val="1"/>
-    <w:semiHidden/>
     <w:unhideWhenUsed/>
   </w:style>
   <w:style w:type="table" w:default="1" w:styleId="TableNormal">

</xml_diff>